<commit_message>
archive with fano compression done
</commit_message>
<xml_diff>
--- a/Semester_7/OTIK/OTIK.Lab3/Отчет.docx
+++ b/Semester_7/OTIK/OTIK.Lab3/Отчет.docx
@@ -1505,7 +1505,13 @@
               <w:ind w:firstLine="0"/>
             </w:pPr>
             <w:r>
-              <w:t>Смещение заголовка расшифровки</w:t>
+              <w:t xml:space="preserve">Смещение </w:t>
+            </w:r>
+            <w:r>
+              <w:t>таблицы кодов</w:t>
+            </w:r>
+            <w:r>
+              <w:t xml:space="preserve"> относительно заголовка расшифровки</w:t>
             </w:r>
           </w:p>
         </w:tc>
@@ -1562,6 +1568,15 @@
             </w:pPr>
             <w:r>
               <w:t>Смещение данных файла</w:t>
+            </w:r>
+            <w:r>
+              <w:t xml:space="preserve"> </w:t>
+            </w:r>
+            <w:r>
+              <w:t>относительно</w:t>
+            </w:r>
+            <w:r>
+              <w:t xml:space="preserve"> таблицы кодов</w:t>
             </w:r>
           </w:p>
         </w:tc>
@@ -1774,6 +1789,126 @@
           <w:b/>
           <w:bCs/>
         </w:rPr>
+        <w:t>[</w:t>
+      </w:r>
+      <w:r>
+        <w:rPr>
+          <w:b/>
+          <w:bCs/>
+        </w:rPr>
+        <w:t xml:space="preserve">таблица кодов </w:t>
+      </w:r>
+      <w:r>
+        <w:rPr>
+          <w:b/>
+          <w:bCs/>
+          <w:lang w:val="en-US"/>
+        </w:rPr>
+        <w:t>i</w:t>
+      </w:r>
+      <w:r>
+        <w:rPr>
+          <w:b/>
+          <w:bCs/>
+        </w:rPr>
+        <w:t xml:space="preserve"> ]</w:t>
+      </w:r>
+      <w:r>
+        <w:rPr>
+          <w:b/>
+          <w:bCs/>
+        </w:rPr>
+        <w:t xml:space="preserve"> – </w:t>
+      </w:r>
+      <w:r>
+        <w:rPr>
+          <w:b/>
+          <w:bCs/>
+        </w:rPr>
+        <w:t>&lt;</w:t>
+      </w:r>
+      <w:r>
+        <w:rPr>
+          <w:b/>
+          <w:bCs/>
+        </w:rPr>
+        <w:t>символ</w:t>
+      </w:r>
+      <w:r>
+        <w:rPr>
+          <w:b/>
+          <w:bCs/>
+        </w:rPr>
+        <w:t>&gt;&lt;</w:t>
+      </w:r>
+      <w:r>
+        <w:rPr>
+          <w:b/>
+          <w:bCs/>
+        </w:rPr>
+        <w:t xml:space="preserve">длина </w:t>
+      </w:r>
+      <w:r>
+        <w:rPr>
+          <w:b/>
+          <w:bCs/>
+        </w:rPr>
+        <w:t>код</w:t>
+      </w:r>
+      <w:r>
+        <w:rPr>
+          <w:b/>
+          <w:bCs/>
+        </w:rPr>
+        <w:t>а</w:t>
+      </w:r>
+      <w:r>
+        <w:rPr>
+          <w:b/>
+          <w:bCs/>
+        </w:rPr>
+        <w:t>&gt;&lt;</w:t>
+      </w:r>
+      <w:r>
+        <w:rPr>
+          <w:b/>
+          <w:bCs/>
+        </w:rPr>
+        <w:t>код</w:t>
+      </w:r>
+      <w:r>
+        <w:rPr>
+          <w:b/>
+          <w:bCs/>
+        </w:rPr>
+        <w:t>&gt;</w:t>
+      </w:r>
+      <w:r>
+        <w:rPr>
+          <w:b/>
+          <w:bCs/>
+        </w:rPr>
+        <w:t>…</w:t>
+      </w:r>
+    </w:p>
+    <w:p>
+      <w:pPr>
+        <w:pStyle w:val="Textbody"/>
+        <w:numPr>
+          <w:ilvl w:val="0"/>
+          <w:numId w:val="2"/>
+        </w:numPr>
+        <w:ind w:left="0" w:firstLine="0"/>
+        <w:rPr>
+          <w:b/>
+          <w:bCs/>
+        </w:rPr>
+      </w:pPr>
+      <w:r>
+        <w:rPr>
+          <w:b/>
+          <w:bCs/>
+        </w:rPr>
         <w:t xml:space="preserve">[Данные содержимого файла </w:t>
       </w:r>
       <w:r>
@@ -1842,6 +1977,7 @@
         <w:pStyle w:val="Textbody"/>
       </w:pPr>
       <w:r>
+        <w:lastRenderedPageBreak/>
         <w:t>Имя архива и расширение при кодировании могут задаваться произвольно (для единообразия можно использовать, например, расширение .otik); при декодировании тип файла должен определяться по заголовку, а не по расширению.</w:t>
       </w:r>
     </w:p>
@@ -1850,7 +1986,6 @@
         <w:pStyle w:val="Textbody"/>
       </w:pPr>
       <w:r>
-        <w:lastRenderedPageBreak/>
         <w:t>Функционал программы:</w:t>
       </w:r>
     </w:p>
@@ -1989,6 +2124,7 @@
           <w:rFonts w:eastAsia="Times New Roman" w:cs="Times New Roman"/>
           <w:szCs w:val="6"/>
         </w:rPr>
+        <w:lastRenderedPageBreak/>
         <w:t>Варианты заданий</w:t>
       </w:r>
     </w:p>
@@ -2059,14 +2195,7 @@
               <w:rPr>
                 <w:highlight w:val="yellow"/>
               </w:rPr>
-              <w:t xml:space="preserve">Разделение данных на блоки случайной (переменной от 1 до 16 байт) длины, разделяемые символом (байтом) 'q' и порядковым номером </w:t>
-            </w:r>
-            <w:r>
-              <w:rPr>
-                <w:highlight w:val="yellow"/>
-              </w:rPr>
-              <w:lastRenderedPageBreak/>
-              <w:t>блока с 1 (после 255 следует номер 1)</w:t>
+              <w:t>Разделение данных на блоки случайной (переменной от 1 до 16 байт) длины, разделяемые символом (байтом) 'q' и порядковым номером блока с 1 (после 255 следует номер 1)</w:t>
             </w:r>
           </w:p>
         </w:tc>
@@ -2096,7 +2225,6 @@
               <w:pStyle w:val="TableContents"/>
             </w:pPr>
             <w:r>
-              <w:lastRenderedPageBreak/>
               <w:t>2</w:t>
             </w:r>
           </w:p>

</xml_diff>